<commit_message>
Updated lecture and homework
</commit_message>
<xml_diff>
--- a/classes/winter_2023/Assignments/Homework 1 - Control objectives, architecture, testbeds.docx
+++ b/classes/winter_2023/Assignments/Homework 1 - Control objectives, architecture, testbeds.docx
@@ -193,32 +193,146 @@
         <w:rPr>
           <w:rtl w:val="0"/>
         </w:rPr>
-        <w:t xml:space="preserve">(50) Now consider the CLS 2 architecture that has an additional element, the Flakifier. The Falkifier causes u(t) signals to be randomly lost. That is, </w:t>
+        <w:t xml:space="preserve">(50) Now consider the CLS 2 architecture that has an additional element, the Flakifier. The Falkifier causes u(t) signals to be randomly lost but with filtering.. The state equation is </w:t>
       </w:r>
       <m:oMath>
         <m:r>
           <w:rPr/>
-          <m:t xml:space="preserve">u'(t)=u(t)</m:t>
+          <m:t xml:space="preserve">dy/dt=</m:t>
+        </m:r>
+        <m:sSub>
+          <m:sSubPr>
+            <m:ctrlPr>
+              <w:rPr/>
+            </m:ctrlPr>
+          </m:sSubPr>
+          <m:e>
+            <m:r>
+              <w:rPr/>
+              <m:t xml:space="preserve">k</m:t>
+            </m:r>
+          </m:e>
+          <m:sub>
+            <m:r>
+              <w:rPr/>
+              <m:t xml:space="preserve">F</m:t>
+            </m:r>
+          </m:sub>
+        </m:sSub>
+        <m:r>
+          <w:rPr/>
+          <m:t xml:space="preserve">u-</m:t>
+        </m:r>
+        <m:sSub>
+          <m:sSubPr>
+            <m:ctrlPr>
+              <w:rPr/>
+            </m:ctrlPr>
+          </m:sSubPr>
+          <m:e>
+            <m:r>
+              <w:rPr/>
+              <m:t xml:space="preserve">k</m:t>
+            </m:r>
+          </m:e>
+          <m:sub>
+            <m:r>
+              <w:rPr/>
+              <m:t xml:space="preserve">F</m:t>
+            </m:r>
+          </m:sub>
+        </m:sSub>
+        <m:r>
+          <w:rPr/>
+          <m:t xml:space="preserve">u</m:t>
         </m:r>
       </m:oMath>
       <w:r>
         <w:rPr>
           <w:rtl w:val="0"/>
         </w:rPr>
+        <w:t xml:space="preserve"> </w:t>
+      </w:r>
+      <w:r>
+        <w:rPr>
+          <w:color w:val="222222"/>
+          <w:highlight w:val="white"/>
+          <w:rtl w:val="0"/>
+        </w:rPr>
         <w:t xml:space="preserve"> with probability </w:t>
       </w:r>
       <w:r>
         <w:rPr>
           <w:i w:val="1"/>
+          <w:color w:val="222222"/>
+          <w:highlight w:val="white"/>
           <w:rtl w:val="0"/>
         </w:rPr>
         <w:t xml:space="preserve">p</w:t>
       </w:r>
       <w:r>
         <w:rPr>
-          <w:rtl w:val="0"/>
-        </w:rPr>
-        <w:t xml:space="preserve">, and is 0 otherwise.</w:t>
+          <w:color w:val="222222"/>
+          <w:highlight w:val="white"/>
+          <w:rtl w:val="0"/>
+        </w:rPr>
+        <w:t xml:space="preserve"> and dy = 0 with probability </w:t>
+      </w:r>
+      <w:r>
+        <w:rPr>
+          <w:i w:val="1"/>
+          <w:color w:val="222222"/>
+          <w:highlight w:val="white"/>
+          <w:rtl w:val="0"/>
+        </w:rPr>
+        <w:t xml:space="preserve">1-p</w:t>
+      </w:r>
+      <w:r>
+        <w:rPr>
+          <w:color w:val="222222"/>
+          <w:highlight w:val="white"/>
+          <w:rtl w:val="0"/>
+        </w:rPr>
+        <w:t xml:space="preserve">. So, when </w:t>
+      </w:r>
+      <w:r>
+        <w:rPr>
+          <w:i w:val="1"/>
+          <w:color w:val="222222"/>
+          <w:highlight w:val="white"/>
+          <w:rtl w:val="0"/>
+        </w:rPr>
+        <w:t xml:space="preserve">p=1</w:t>
+      </w:r>
+      <w:r>
+        <w:rPr>
+          <w:color w:val="222222"/>
+          <w:highlight w:val="white"/>
+          <w:rtl w:val="0"/>
+        </w:rPr>
+        <w:t xml:space="preserve">, this is a filter. When </w:t>
+      </w:r>
+      <w:r>
+        <w:rPr>
+          <w:i w:val="1"/>
+          <w:color w:val="222222"/>
+          <w:highlight w:val="white"/>
+          <w:rtl w:val="0"/>
+        </w:rPr>
+        <w:t xml:space="preserve">p=0</w:t>
+      </w:r>
+      <w:r>
+        <w:rPr>
+          <w:color w:val="222222"/>
+          <w:highlight w:val="white"/>
+          <w:rtl w:val="0"/>
+        </w:rPr>
+        <w:t xml:space="preserve">, this is a system with a constant 0 output.</w:t>
+      </w:r>
+      <w:r>
+        <w:rPr>
+          <w:rtl w:val="0"/>
+        </w:rPr>
       </w:r>
     </w:p>
     <w:p>
@@ -284,51 +398,33 @@
         <w:rPr>
           <w:rtl w:val="0"/>
         </w:rPr>
-        <w:t xml:space="preserve">Tune your controller for CLS 2 with </w:t>
+        <w:t xml:space="preserve">What is the smallest value of </w:t>
       </w:r>
       <w:r>
         <w:rPr>
           <w:i w:val="1"/>
           <w:rtl w:val="0"/>
         </w:rPr>
-        <w:t xml:space="preserve">p=0.8,</w:t>
-      </w:r>
-      <w:r>
-        <w:rPr>
-          <w:rtl w:val="0"/>
-        </w:rPr>
-        <w:t xml:space="preserve"> plotting the time response of the system showing the y(t) and r(t).</w:t>
-      </w:r>
-    </w:p>
-    <w:p>
-      <w:pPr>
-        <w:numPr>
-          <w:ilvl w:val="1"/>
-          <w:numId w:val="1"/>
-        </w:numPr>
-        <w:ind w:left="1440" w:hanging="360"/>
-        <w:rPr>
-          <w:u w:val="none"/>
-        </w:rPr>
-      </w:pPr>
-      <w:r>
-        <w:rPr>
-          <w:rtl w:val="0"/>
-        </w:rPr>
-        <w:t xml:space="preserve">Tune your controller for CLS 2 with </w:t>
+        <w:t xml:space="preserve">p </w:t>
+      </w:r>
+      <w:r>
+        <w:rPr>
+          <w:rtl w:val="0"/>
+        </w:rPr>
+        <w:t xml:space="preserve">for which the model is solvable? Tune your controller for CLS 2 with this value of </w:t>
       </w:r>
       <w:r>
         <w:rPr>
           <w:i w:val="1"/>
           <w:rtl w:val="0"/>
         </w:rPr>
-        <w:t xml:space="preserve">p=0.2</w:t>
-      </w:r>
-      <w:r>
-        <w:rPr>
-          <w:rtl w:val="0"/>
-        </w:rPr>
-        <w:t xml:space="preserve">, plotting the time response of the system showing the y(t) and r(t).</w:t>
+        <w:t xml:space="preserve">p</w:t>
+      </w:r>
+      <w:r>
+        <w:rPr>
+          <w:rtl w:val="0"/>
+        </w:rPr>
+        <w:t xml:space="preserve">.</w:t>
       </w:r>
     </w:p>
     <w:p>

</xml_diff>